<commit_message>
New translations [template] affiliate email - invite to seminar .docx (Korean)
</commit_message>
<xml_diff>
--- a/public/email/crowdin/translations/ko/[TEMPLATE] Affiliate email - invite to seminar .docx
+++ b/public/email/crowdin/translations/ko/[TEMPLATE] Affiliate email - invite to seminar .docx
@@ -114,7 +114,7 @@
         <w:pStyle w:val="P68B1DB1-Normal2"/>
       </w:pPr>
       <w:r>
-        <w:t>English</w:t>
+        <w:t>영어</w:t>
       </w:r>
     </w:p>
     <w:p/>
@@ -318,7 +318,7 @@
         <w:pStyle w:val="P68B1DB1-Normal3"/>
       </w:pPr>
       <w:r>
-        <w:t xml:space="preserve">You’re invited to our Deriv Partner Seminar</w:t>
+        <w:t xml:space="preserve">Deriv 파트너 세미나에 귀하를 초대합니다</w:t>
       </w:r>
     </w:p>
     <w:p/>
@@ -330,7 +330,7 @@
     <w:p/>
     <w:p>
       <w:r>
-        <w:t xml:space="preserve">We’re excited to let you know that the Deriv Affiliate team will be in [CITY] in [MONTH] to meet with you, our valued partners!</w:t>
+        <w:t xml:space="preserve">Deriv 제휴 팀이 [MONTH]월에 저희의 소중한 파트너인 귀하와 만나기 위해 [CITY]로 향할 예정임을 알려드리게 되어 기쁩니다!</w:t>
       </w:r>
     </w:p>
     <w:p/>
@@ -547,7 +547,7 @@
     <w:p/>
     <w:p>
       <w:r>
-        <w:t xml:space="preserve">In this one-day seminar, we’ll be providing technical and marketing support, offering the opportunity to network with other partners over a delicious lunch as well as listening to your feedback about our partnership programmes. This is your chance to get your voice heard, which will help us plan future efforts to support you better. </w:t>
+        <w:t xml:space="preserve">하루 동안 진행되는 이 세미나에서는 기술 및 마케팅 지원이 제공되고 훌륭한 점심 식사를 통해 다른 파트너들과 네트워킹할 수 있는 기회가 제공되며 저희의 파트너십 프로그램에 대한 여러분의 피드백을 들을 수 있습니다. 이번 행사는 여러분의 의견을 들을 수 있는 기회이며, 이를 통해 저희가 앞으로 여러분을 더욱 잘 지원해 드리기 위한 향후 노력을 계획하는 데 도움 될 것입니다. </w:t>
       </w:r>
     </w:p>
     <w:p/>
@@ -562,7 +562,7 @@
         <w:t>[DATE]</w:t>
       </w:r>
       <w:r>
-        <w:t xml:space="preserve">. Please note that attendance is confirmed on a first come, first served basis. We look forward to seeing you there!</w:t>
+        <w:t xml:space="preserve">. Please note that attendance is confirmed on a first come, first served basis. 행사장에서 만나 뵙기를 기대합니다!</w:t>
         <w:br w:type="textWrapping"/>
       </w:r>
     </w:p>
@@ -1108,7 +1108,7 @@
         <w:pStyle w:val="P68B1DB1-Normal2"/>
       </w:pPr>
       <w:r>
-        <w:t>French</w:t>
+        <w:t>프랑스어</w:t>
       </w:r>
     </w:p>
     <w:p>
@@ -1521,7 +1521,7 @@
         <w:pStyle w:val="P68B1DB1-Normal2"/>
       </w:pPr>
       <w:r>
-        <w:t>Thai</w:t>
+        <w:t>태국어</w:t>
       </w:r>
     </w:p>
     <w:p>
@@ -1996,7 +1996,7 @@
         <w:pStyle w:val="P68B1DB1-Normal2"/>
       </w:pPr>
       <w:r>
-        <w:t>Vietnamese</w:t>
+        <w:t>베트남어</w:t>
       </w:r>
     </w:p>
     <w:p>

</xml_diff>